<commit_message>
"Localization" was added to the TODO list.
</commit_message>
<xml_diff>
--- a/TODOList.docx
+++ b/TODOList.docx
@@ -465,104 +465,158 @@
           <w:lang w:val="en-US"/>
         </w:rPr>
       </w:pPr>
+      <w:r>
+        <w:rPr>
+          <w:lang w:val="en-US"/>
+        </w:rPr>
+        <w:t>Study plan</w:t>
+      </w:r>
+    </w:p>
+    <w:p>
+      <w:pPr>
+        <w:pStyle w:val="a3"/>
+        <w:numPr>
+          <w:ilvl w:val="1"/>
+          <w:numId w:val="2"/>
+        </w:numPr>
+        <w:rPr>
+          <w:lang w:val="en-US"/>
+        </w:rPr>
+      </w:pPr>
+      <w:r>
+        <w:rPr>
+          <w:lang w:val="en-US"/>
+        </w:rPr>
+        <w:t>Web site</w:t>
+      </w:r>
+    </w:p>
+    <w:p>
+      <w:pPr>
+        <w:pStyle w:val="a3"/>
+        <w:numPr>
+          <w:ilvl w:val="1"/>
+          <w:numId w:val="2"/>
+        </w:numPr>
+        <w:rPr>
+          <w:lang w:val="en-US"/>
+        </w:rPr>
+      </w:pPr>
+      <w:r>
+        <w:rPr>
+          <w:lang w:val="en-US"/>
+        </w:rPr>
+        <w:t>WPF client</w:t>
+      </w:r>
+    </w:p>
+    <w:p>
+      <w:pPr>
+        <w:pStyle w:val="a3"/>
+        <w:numPr>
+          <w:ilvl w:val="0"/>
+          <w:numId w:val="2"/>
+        </w:numPr>
+        <w:rPr>
+          <w:lang w:val="en-US"/>
+        </w:rPr>
+      </w:pPr>
+      <w:r>
+        <w:rPr>
+          <w:lang w:val="en-US"/>
+        </w:rPr>
+        <w:t>Comments for Lessons and questions</w:t>
+      </w:r>
+    </w:p>
+    <w:p>
+      <w:pPr>
+        <w:pStyle w:val="a3"/>
+        <w:numPr>
+          <w:ilvl w:val="1"/>
+          <w:numId w:val="2"/>
+        </w:numPr>
+        <w:rPr>
+          <w:lang w:val="en-US"/>
+        </w:rPr>
+      </w:pPr>
+      <w:r>
+        <w:rPr>
+          <w:lang w:val="en-US"/>
+        </w:rPr>
+        <w:t>Website</w:t>
+      </w:r>
+    </w:p>
+    <w:p>
+      <w:pPr>
+        <w:pStyle w:val="a3"/>
+        <w:numPr>
+          <w:ilvl w:val="1"/>
+          <w:numId w:val="2"/>
+        </w:numPr>
+        <w:rPr>
+          <w:lang w:val="en-US"/>
+        </w:rPr>
+      </w:pPr>
+      <w:r>
+        <w:rPr>
+          <w:lang w:val="en-US"/>
+        </w:rPr>
+        <w:t>WPF client</w:t>
+      </w:r>
+    </w:p>
+    <w:p>
+      <w:pPr>
+        <w:pStyle w:val="a3"/>
+        <w:numPr>
+          <w:ilvl w:val="0"/>
+          <w:numId w:val="2"/>
+        </w:numPr>
+        <w:rPr>
+          <w:lang w:val="en-US"/>
+        </w:rPr>
+      </w:pPr>
+      <w:r>
+        <w:rPr>
+          <w:lang w:val="en-US"/>
+        </w:rPr>
+        <w:t>Localization</w:t>
+      </w:r>
+    </w:p>
+    <w:p>
+      <w:pPr>
+        <w:pStyle w:val="a3"/>
+        <w:numPr>
+          <w:ilvl w:val="1"/>
+          <w:numId w:val="2"/>
+        </w:numPr>
+        <w:rPr>
+          <w:lang w:val="en-US"/>
+        </w:rPr>
+      </w:pPr>
+      <w:r>
+        <w:rPr>
+          <w:lang w:val="en-US"/>
+        </w:rPr>
+        <w:t>Web site</w:t>
+      </w:r>
+    </w:p>
+    <w:p>
+      <w:pPr>
+        <w:pStyle w:val="a3"/>
+        <w:numPr>
+          <w:ilvl w:val="1"/>
+          <w:numId w:val="2"/>
+        </w:numPr>
+        <w:rPr>
+          <w:lang w:val="en-US"/>
+        </w:rPr>
+      </w:pPr>
+      <w:r>
+        <w:rPr>
+          <w:lang w:val="en-US"/>
+        </w:rPr>
+        <w:t>WPF client</w:t>
+      </w:r>
       <w:bookmarkStart w:id="0" w:name="_GoBack"/>
       <w:bookmarkEnd w:id="0"/>
-      <w:r>
-        <w:rPr>
-          <w:lang w:val="en-US"/>
-        </w:rPr>
-        <w:t>Study plan</w:t>
-      </w:r>
-    </w:p>
-    <w:p>
-      <w:pPr>
-        <w:pStyle w:val="a3"/>
-        <w:numPr>
-          <w:ilvl w:val="1"/>
-          <w:numId w:val="2"/>
-        </w:numPr>
-        <w:rPr>
-          <w:lang w:val="en-US"/>
-        </w:rPr>
-      </w:pPr>
-      <w:r>
-        <w:rPr>
-          <w:lang w:val="en-US"/>
-        </w:rPr>
-        <w:t>Website</w:t>
-      </w:r>
-    </w:p>
-    <w:p>
-      <w:pPr>
-        <w:pStyle w:val="a3"/>
-        <w:numPr>
-          <w:ilvl w:val="1"/>
-          <w:numId w:val="2"/>
-        </w:numPr>
-        <w:rPr>
-          <w:lang w:val="en-US"/>
-        </w:rPr>
-      </w:pPr>
-      <w:r>
-        <w:rPr>
-          <w:lang w:val="en-US"/>
-        </w:rPr>
-        <w:t>WPF client</w:t>
-      </w:r>
-    </w:p>
-    <w:p>
-      <w:pPr>
-        <w:pStyle w:val="a3"/>
-        <w:numPr>
-          <w:ilvl w:val="0"/>
-          <w:numId w:val="2"/>
-        </w:numPr>
-        <w:rPr>
-          <w:lang w:val="en-US"/>
-        </w:rPr>
-      </w:pPr>
-      <w:r>
-        <w:rPr>
-          <w:lang w:val="en-US"/>
-        </w:rPr>
-        <w:t>Comments for Lessons and questions</w:t>
-      </w:r>
-    </w:p>
-    <w:p>
-      <w:pPr>
-        <w:pStyle w:val="a3"/>
-        <w:numPr>
-          <w:ilvl w:val="1"/>
-          <w:numId w:val="2"/>
-        </w:numPr>
-        <w:rPr>
-          <w:lang w:val="en-US"/>
-        </w:rPr>
-      </w:pPr>
-      <w:r>
-        <w:rPr>
-          <w:lang w:val="en-US"/>
-        </w:rPr>
-        <w:t>Website</w:t>
-      </w:r>
-    </w:p>
-    <w:p>
-      <w:pPr>
-        <w:pStyle w:val="a3"/>
-        <w:numPr>
-          <w:ilvl w:val="1"/>
-          <w:numId w:val="2"/>
-        </w:numPr>
-        <w:rPr>
-          <w:lang w:val="en-US"/>
-        </w:rPr>
-      </w:pPr>
-      <w:r>
-        <w:rPr>
-          <w:lang w:val="en-US"/>
-        </w:rPr>
-        <w:t>WPF client</w:t>
-      </w:r>
     </w:p>
     <w:p>
       <w:pPr>

</xml_diff>